<commit_message>
France Steampunk 1863-1912 (Jules Verne)-Univ => Table des matières OK
</commit_message>
<xml_diff>
--- a/web-app/publication/France Steampunk 1863-1912 (Jules Verne)-Univ.docx
+++ b/web-app/publication/France Steampunk 1863-1912 (Jules Verne)-Univ.docx
@@ -11,8 +11,6 @@
       <w:pPr>
         <w:pStyle w:val="Table1L"/>
       </w:pPr>
-      <w:bookmarkStart w:id="0" w:name="_GoBack"/>
-      <w:bookmarkEnd w:id="0"/>
       <w:r>
         <w:drawing>
           <wp:anchor distT="0" distB="0" distL="114300" distR="114300" simplePos="0" relativeHeight="251660288" behindDoc="1" locked="1" layoutInCell="0" allowOverlap="1" wp14:anchorId="12E747CD" wp14:editId="4DBA4F3A">
@@ -178,7 +176,100 @@
         </w:drawing>
       </w:r>
     </w:p>
-    <w:p/>
+    <w:p>
+      <w:pPr>
+        <w:spacing w:after="200" w:line="276" w:lineRule="auto"/>
+        <w:ind w:right="0"/>
+        <w:jc w:val="left"/>
+      </w:pPr>
+      <w:r>
+        <w:br w:type="page"/>
+      </w:r>
+    </w:p>
+    <w:sdt>
+      <w:sdtPr>
+        <w:rPr>
+          <w:rFonts w:ascii="Amienne" w:eastAsiaTheme="minorHAnsi" w:hAnsi="Amienne" w:cstheme="minorBidi"/>
+          <w:color w:val="000000"/>
+          <w:sz w:val="22"/>
+          <w:szCs w:val="22"/>
+          <w:lang w:val="en-US" w:eastAsia="en-US"/>
+          <w14:textFill>
+            <w14:solidFill>
+              <w14:srgbClr w14:val="000000">
+                <w14:lumMod w14:val="75000"/>
+              </w14:srgbClr>
+            </w14:solidFill>
+          </w14:textFill>
+        </w:rPr>
+        <w:id w:val="1196199462"/>
+        <w:docPartObj>
+          <w:docPartGallery w:val="Table of Contents"/>
+          <w:docPartUnique/>
+        </w:docPartObj>
+      </w:sdtPr>
+      <w:sdtEndPr>
+        <w:rPr>
+          <w:rFonts w:ascii="Times New Roman" w:hAnsi="Times New Roman" w:cs="Times New Roman"/>
+          <w:b/>
+          <w:bCs/>
+          <w:sz w:val="21"/>
+          <w:szCs w:val="21"/>
+          <w:lang w:val="fr-FR"/>
+        </w:rPr>
+      </w:sdtEndPr>
+      <w:sdtContent>
+        <w:p>
+          <w:pPr>
+            <w:pStyle w:val="En-ttedetabledesmatires"/>
+            <w:rPr>
+              <w:rStyle w:val="TCar"/>
+            </w:rPr>
+          </w:pPr>
+          <w:r>
+            <w:rPr>
+              <w:rStyle w:val="TCar"/>
+            </w:rPr>
+            <w:t>Table des matières</w:t>
+          </w:r>
+        </w:p>
+        <w:p>
+          <w:r>
+            <w:fldChar w:fldCharType="begin"/>
+          </w:r>
+          <w:r>
+            <w:instrText xml:space="preserve"> TOC \o "1-3" \h \z \u </w:instrText>
+          </w:r>
+          <w:r>
+            <w:fldChar w:fldCharType="separate"/>
+          </w:r>
+          <w:r>
+            <w:rPr>
+              <w:b/>
+              <w:bCs/>
+              <w:noProof/>
+            </w:rPr>
+            <w:t>Aucune entrée de table des matières n'a été trouvée.</w:t>
+          </w:r>
+          <w:r>
+            <w:rPr>
+              <w:b/>
+              <w:bCs/>
+            </w:rPr>
+            <w:fldChar w:fldCharType="end"/>
+          </w:r>
+        </w:p>
+      </w:sdtContent>
+    </w:sdt>
+    <w:p>
+      <w:pPr>
+        <w:pStyle w:val="T1"/>
+        <w:ind w:left="0"/>
+        <w:jc w:val="both"/>
+      </w:pPr>
+      <w:bookmarkStart w:id="0" w:name="_GoBack"/>
+      <w:bookmarkEnd w:id="0"/>
+    </w:p>
     <w:sectPr>
       <w:headerReference w:type="default" r:id="rId12"/>
       <w:footerReference w:type="default" r:id="rId13"/>
@@ -215,6 +306,9 @@
 <w:ftr xmlns:wpc="http://schemas.microsoft.com/office/word/2010/wordprocessingCanvas" xmlns:mc="http://schemas.openxmlformats.org/markup-compatibility/2006" xmlns:o="urn:schemas-microsoft-com:office:office" xmlns:r="http://schemas.openxmlformats.org/officeDocument/2006/relationships" xmlns:m="http://schemas.openxmlformats.org/officeDocument/2006/math" xmlns:v="urn:schemas-microsoft-com:vml" xmlns:wp14="http://schemas.microsoft.com/office/word/2010/wordprocessingDrawing" xmlns:wp="http://schemas.openxmlformats.org/drawingml/2006/wordprocessingDrawing" xmlns:w10="urn:schemas-microsoft-com:office:word" xmlns:w="http://schemas.openxmlformats.org/wordprocessingml/2006/main" xmlns:w14="http://schemas.microsoft.com/office/word/2010/wordml" xmlns:w15="http://schemas.microsoft.com/office/word/2012/wordml" xmlns:wpg="http://schemas.microsoft.com/office/word/2010/wordprocessingGroup" xmlns:wpi="http://schemas.microsoft.com/office/word/2010/wordprocessingInk" xmlns:wne="http://schemas.microsoft.com/office/word/2006/wordml" xmlns:wps="http://schemas.microsoft.com/office/word/2010/wordprocessingShape" mc:Ignorable="w14 w15 wp14">
   <w:p>
     <w:pPr>
+      <w:tabs>
+        <w:tab w:val="left" w:pos="5109"/>
+      </w:tabs>
       <w:ind w:left="2835"/>
       <w:rPr>
         <w:rFonts w:ascii="Harrington" w:hAnsi="Harrington"/>
@@ -380,7 +474,7 @@
         </mc:Choice>
         <mc:Fallback>
           <w:pict>
-            <v:line w14:anchorId="2675CF36" id="Connecteur droit 4" o:spid="_x0000_s1026" style="position:absolute;z-index:251670528;visibility:visible;mso-wrap-style:square;mso-wrap-distance-left:9pt;mso-wrap-distance-top:0;mso-wrap-distance-right:9pt;mso-wrap-distance-bottom:0;mso-position-horizontal:absolute;mso-position-horizontal-relative:text;mso-position-vertical:absolute;mso-position-vertical-relative:text" from="-72.05pt,-8.6pt" to="524.1pt,-8.6pt" o:gfxdata="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" strokecolor="#7f5f00 [1607]" strokeweight="1.5pt">
+            <v:line w14:anchorId="39F720BE" id="Connecteur droit 4" o:spid="_x0000_s1026" style="position:absolute;z-index:251670528;visibility:visible;mso-wrap-style:square;mso-wrap-distance-left:9pt;mso-wrap-distance-top:0;mso-wrap-distance-right:9pt;mso-wrap-distance-bottom:0;mso-position-horizontal:absolute;mso-position-horizontal-relative:text;mso-position-vertical:absolute;mso-position-vertical-relative:text" from="-72.05pt,-8.6pt" to="524.1pt,-8.6pt" o:gfxdata="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" strokecolor="#7f5f00 [1607]" strokeweight="1.5pt">
               <v:stroke joinstyle="miter"/>
             </v:line>
           </w:pict>
@@ -519,7 +613,7 @@
           </w14:schemeClr>
         </w14:glow>
       </w:rPr>
-      <w:t>2</w:t>
+      <w:t>3</w:t>
     </w:r>
     <w:r>
       <w:rPr>
@@ -533,6 +627,19 @@
         </w14:glow>
       </w:rPr>
       <w:fldChar w:fldCharType="end"/>
+    </w:r>
+    <w:r>
+      <w:rPr>
+        <w:rFonts w:ascii="Harrington" w:hAnsi="Harrington"/>
+        <w:noProof/>
+        <w14:glow w14:rad="63500">
+          <w14:schemeClr w14:val="accent4">
+            <w14:alpha w14:val="60000"/>
+            <w14:satMod w14:val="175000"/>
+          </w14:schemeClr>
+        </w14:glow>
+      </w:rPr>
+      <w:tab/>
     </w:r>
   </w:p>
 </w:ftr>
@@ -642,7 +749,7 @@
         </mc:Choice>
         <mc:Fallback>
           <w:pict>
-            <v:line w14:anchorId="6BA97AC3" id="Connecteur droit 3" o:spid="_x0000_s1026" style="position:absolute;z-index:251668480;visibility:visible;mso-wrap-style:square;mso-wrap-distance-left:9pt;mso-wrap-distance-top:0;mso-wrap-distance-right:9pt;mso-wrap-distance-bottom:0;mso-position-horizontal:absolute;mso-position-horizontal-relative:text;mso-position-vertical:absolute;mso-position-vertical-relative:text" from="-72.6pt,55.6pt" to="523.55pt,55.6pt" o:gfxdata="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" strokecolor="#7f5f00 [1607]" strokeweight="1.5pt">
+            <v:line w14:anchorId="5BE459D0" id="Connecteur droit 3" o:spid="_x0000_s1026" style="position:absolute;z-index:251668480;visibility:visible;mso-wrap-style:square;mso-wrap-distance-left:9pt;mso-wrap-distance-top:0;mso-wrap-distance-right:9pt;mso-wrap-distance-bottom:0;mso-position-horizontal:absolute;mso-position-horizontal-relative:text;mso-position-vertical:absolute;mso-position-vertical-relative:text" from="-72.6pt,55.6pt" to="523.55pt,55.6pt" o:gfxdata="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" strokecolor="#7f5f00 [1607]" strokeweight="1.5pt">
               <v:stroke joinstyle="miter"/>
             </v:line>
           </w:pict>
@@ -1181,7 +1288,7 @@
     <w:lsdException w:name="Colorful List Accent 6"/>
     <w:lsdException w:name="Colorful Grid Accent 6"/>
     <w:lsdException w:name="Bibliography" w:semiHidden="1" w:unhideWhenUsed="1"/>
-    <w:lsdException w:name="TOC Heading" w:semiHidden="1" w:unhideWhenUsed="1"/>
+    <w:lsdException w:name="TOC Heading" w:semiHidden="1" w:uiPriority="39" w:unhideWhenUsed="1" w:qFormat="1"/>
     <w:lsdException w:name="Plain Table 1" w:uiPriority="41"/>
     <w:lsdException w:name="Plain Table 2" w:uiPriority="42"/>
     <w:lsdException w:name="Plain Table 3" w:uiPriority="43"/>
@@ -1312,7 +1419,6 @@
     <w:rsid w:val="009A2F89"/>
     <w:pPr>
       <w:spacing w:before="360" w:after="960"/>
-      <w:outlineLvl w:val="0"/>
     </w:pPr>
     <w:rPr>
       <w:smallCaps/>
@@ -1331,7 +1437,6 @@
     <w:rsid w:val="00ED4B8B"/>
     <w:pPr>
       <w:ind w:left="1134" w:hanging="1843"/>
-      <w:outlineLvl w:val="1"/>
     </w:pPr>
     <w:rPr>
       <w:sz w:val="96"/>
@@ -1351,9 +1456,6 @@
     <w:uiPriority w:val="9"/>
     <w:unhideWhenUsed/>
     <w:rsid w:val="00ED4B8B"/>
-    <w:pPr>
-      <w:outlineLvl w:val="2"/>
-    </w:pPr>
     <w:rPr>
       <w:sz w:val="48"/>
       <w14:glow w14:rad="63500">
@@ -1423,13 +1525,14 @@
     <w:next w:val="Normal"/>
     <w:link w:val="T1Car"/>
     <w:qFormat/>
-    <w:rsid w:val="009A2F89"/>
+    <w:rsid w:val="00807335"/>
     <w:pPr>
       <w:keepNext/>
       <w:keepLines/>
       <w:pageBreakBefore/>
       <w:suppressAutoHyphens/>
       <w:spacing w:after="1200"/>
+      <w:outlineLvl w:val="0"/>
     </w:pPr>
     <w:rPr>
       <w:b w:val="0"/>
@@ -1587,7 +1690,7 @@
     <w:name w:val="T1 Car"/>
     <w:basedOn w:val="TitreCar"/>
     <w:link w:val="T1"/>
-    <w:rsid w:val="009A2F89"/>
+    <w:rsid w:val="00807335"/>
     <w:rPr>
       <w:rFonts w:ascii="Harrington" w:hAnsi="Harrington" w:cs="MoolBoran"/>
       <w:smallCaps w:val="0"/>
@@ -1795,7 +1898,7 @@
     <w:next w:val="Normal"/>
     <w:link w:val="T2Car"/>
     <w:qFormat/>
-    <w:rsid w:val="003C623A"/>
+    <w:rsid w:val="00BF3C8D"/>
     <w:pPr>
       <w:pageBreakBefore w:val="0"/>
       <w:pBdr>
@@ -1803,6 +1906,7 @@
       </w:pBdr>
       <w:spacing w:before="480" w:after="360"/>
       <w:jc w:val="left"/>
+      <w:outlineLvl w:val="1"/>
     </w:pPr>
     <w:rPr>
       <w:b/>
@@ -1827,15 +1931,13 @@
     <w:name w:val="T2 Car"/>
     <w:basedOn w:val="T1Car"/>
     <w:link w:val="T2"/>
-    <w:rsid w:val="003C623A"/>
-    <w:rPr>
-      <w:rFonts w:ascii="Harrington" w:eastAsiaTheme="majorEastAsia" w:hAnsi="Harrington" w:cs="MoolBoran"/>
+    <w:rsid w:val="00BF3C8D"/>
+    <w:rPr>
+      <w:rFonts w:ascii="Harrington" w:hAnsi="Harrington" w:cs="MoolBoran"/>
       <w:b/>
       <w:smallCaps/>
       <w:noProof/>
       <w:color w:val="463400"/>
-      <w:spacing w:val="5"/>
-      <w:kern w:val="28"/>
       <w:sz w:val="64"/>
       <w:szCs w:val="64"/>
       <w:lang w:val="fr-FR" w:eastAsia="fr-FR"/>
@@ -1933,12 +2035,13 @@
     <w:next w:val="Normal"/>
     <w:link w:val="T3Car"/>
     <w:qFormat/>
-    <w:rsid w:val="002913BA"/>
+    <w:rsid w:val="00BF3C8D"/>
     <w:pPr>
       <w:pBdr>
         <w:bottom w:val="none" w:sz="0" w:space="0" w:color="auto"/>
       </w:pBdr>
       <w:spacing w:after="240"/>
+      <w:outlineLvl w:val="2"/>
     </w:pPr>
     <w:rPr>
       <w:smallCaps w:val="0"/>
@@ -1949,18 +2052,15 @@
     <w:name w:val="T3 Car"/>
     <w:basedOn w:val="T2Car"/>
     <w:link w:val="T3"/>
-    <w:rsid w:val="002913BA"/>
-    <w:rPr>
-      <w:rFonts w:ascii="Harrington" w:eastAsiaTheme="majorEastAsia" w:hAnsi="Harrington" w:cs="MoolBoran"/>
+    <w:rsid w:val="00BF3C8D"/>
+    <w:rPr>
+      <w:rFonts w:ascii="Harrington" w:hAnsi="Harrington" w:cs="MoolBoran"/>
       <w:b/>
-      <w:caps w:val="0"/>
       <w:smallCaps w:val="0"/>
       <w:noProof/>
-      <w:color w:val="8A6600"/>
-      <w:spacing w:val="5"/>
-      <w:kern w:val="28"/>
+      <w:color w:val="463400"/>
       <w:sz w:val="44"/>
-      <w:szCs w:val="108"/>
+      <w:szCs w:val="64"/>
       <w:lang w:val="fr-FR" w:eastAsia="fr-FR"/>
       <w14:glow w14:rad="63500">
         <w14:schemeClr w14:val="accent4">
@@ -1997,22 +2097,6 @@
         <w14:prstDash w14:val="solid"/>
         <w14:round/>
       </w14:textOutline>
-      <w14:textFill>
-        <w14:gradFill>
-          <w14:gsLst>
-            <w14:gs w14:pos="0">
-              <w14:srgbClr w14:val="FFC000"/>
-            </w14:gs>
-            <w14:gs w14:pos="43000">
-              <w14:srgbClr w14:val="FFFF00"/>
-            </w14:gs>
-            <w14:gs w14:pos="100000">
-              <w14:srgbClr w14:val="FFC000"/>
-            </w14:gs>
-          </w14:gsLst>
-          <w14:lin w14:ang="0" w14:scaled="0"/>
-        </w14:gradFill>
-      </w14:textFill>
     </w:rPr>
   </w:style>
   <w:style w:type="character" w:customStyle="1" w:styleId="Titre3Car">
@@ -3064,6 +3148,50 @@
           </w14:gsLst>
           <w14:lin w14:ang="0" w14:scaled="0"/>
         </w14:gradFill>
+      </w14:textFill>
+    </w:rPr>
+  </w:style>
+  <w:style w:type="paragraph" w:styleId="En-ttedetabledesmatires">
+    <w:name w:val="TOC Heading"/>
+    <w:basedOn w:val="Titre1"/>
+    <w:next w:val="Normal"/>
+    <w:uiPriority w:val="39"/>
+    <w:unhideWhenUsed/>
+    <w:qFormat/>
+    <w:rsid w:val="00B730EE"/>
+    <w:pPr>
+      <w:pageBreakBefore w:val="0"/>
+      <w:suppressAutoHyphens w:val="0"/>
+      <w:spacing w:before="240" w:after="0" w:line="259" w:lineRule="auto"/>
+      <w:ind w:left="0" w:right="0"/>
+      <w:jc w:val="left"/>
+      <w:outlineLvl w:val="9"/>
+    </w:pPr>
+    <w:rPr>
+      <w:rFonts w:asciiTheme="majorHAnsi" w:eastAsiaTheme="majorEastAsia" w:hAnsiTheme="majorHAnsi" w:cstheme="majorBidi"/>
+      <w:smallCaps w:val="0"/>
+      <w:noProof w:val="0"/>
+      <w:color w:val="2E74B5" w:themeColor="accent1" w:themeShade="BF"/>
+      <w:sz w:val="32"/>
+      <w:szCs w:val="32"/>
+      <w14:glow w14:rad="0">
+        <w14:srgbClr w14:val="000000"/>
+      </w14:glow>
+      <w14:shadow w14:blurRad="0" w14:dist="0" w14:dir="0" w14:sx="0" w14:sy="0" w14:kx="0" w14:ky="0" w14:algn="none">
+        <w14:srgbClr w14:val="000000"/>
+      </w14:shadow>
+      <w14:reflection w14:blurRad="0" w14:stA="0" w14:stPos="0" w14:endA="0" w14:endPos="0" w14:dist="0" w14:dir="0" w14:fadeDir="0" w14:sx="0" w14:sy="0" w14:kx="0" w14:ky="0" w14:algn="none"/>
+      <w14:textOutline w14:w="0" w14:cap="rnd" w14:cmpd="sng" w14:algn="ctr">
+        <w14:noFill/>
+        <w14:prstDash w14:val="solid"/>
+        <w14:bevel/>
+      </w14:textOutline>
+      <w14:textFill>
+        <w14:solidFill>
+          <w14:schemeClr w14:val="accent1">
+            <w14:lumMod w14:val="75000"/>
+          </w14:schemeClr>
+        </w14:solidFill>
       </w14:textFill>
     </w:rPr>
   </w:style>
@@ -3336,7 +3464,7 @@
 </file>
 
 <file path=customXml/itemProps1.xml><?xml version="1.0" encoding="utf-8"?>
-<ds:datastoreItem xmlns:ds="http://schemas.openxmlformats.org/officeDocument/2006/customXml" ds:itemID="{8C0D96FD-4F9E-4B41-8A40-59C32CC42544}">
+<ds:datastoreItem xmlns:ds="http://schemas.openxmlformats.org/officeDocument/2006/customXml" ds:itemID="{E478074D-3BEF-46A3-BE66-08ADC75B4579}">
   <ds:schemaRefs>
     <ds:schemaRef ds:uri="http://schemas.openxmlformats.org/officeDocument/2006/bibliography"/>
   </ds:schemaRefs>

</xml_diff>